<commit_message>
Edit and review motivation letter
</commit_message>
<xml_diff>
--- a/doc/Motivation Letter.docx
+++ b/doc/Motivation Letter.docx
@@ -33,87 +33,41 @@
           <w:szCs w:val="24"/>
           <w:lang w:val="en-US"/>
         </w:rPr>
-        <w:t xml:space="preserve">We’d like to start by saying we’re excited. </w:t>
-      </w:r>
-      <w:r>
-        <w:rPr>
-          <w:sz w:val="24"/>
-          <w:szCs w:val="24"/>
-          <w:lang w:val="en-US"/>
-        </w:rPr>
-        <w:t>As software developers,</w:t>
-      </w:r>
-      <w:r>
-        <w:rPr>
-          <w:sz w:val="24"/>
-          <w:szCs w:val="24"/>
-          <w:lang w:val="en-US"/>
-        </w:rPr>
-        <w:t xml:space="preserve"> as FOSS enthusiasts,</w:t>
-      </w:r>
-      <w:r>
-        <w:rPr>
-          <w:sz w:val="24"/>
-          <w:szCs w:val="24"/>
-          <w:lang w:val="en-US"/>
-        </w:rPr>
-        <w:t xml:space="preserve"> as students approaching a business environment, and as daily users of your products, we are excited about applying for these two projects.</w:t>
-      </w:r>
-      <w:r>
-        <w:rPr>
-          <w:sz w:val="24"/>
-          <w:szCs w:val="24"/>
-          <w:lang w:val="en-US"/>
-        </w:rPr>
-        <w:t xml:space="preserve"> </w:t>
-      </w:r>
-      <w:r>
-        <w:rPr>
-          <w:sz w:val="24"/>
-          <w:szCs w:val="24"/>
-          <w:lang w:val="en-US"/>
-        </w:rPr>
-        <w:t>For the past few days we</w:t>
-      </w:r>
-      <w:r>
-        <w:rPr>
-          <w:sz w:val="24"/>
-          <w:szCs w:val="24"/>
-          <w:lang w:val="en-US"/>
-        </w:rPr>
-        <w:t>’ve been working on this team task</w:t>
-      </w:r>
-      <w:r>
-        <w:rPr>
-          <w:sz w:val="24"/>
-          <w:szCs w:val="24"/>
-          <w:lang w:val="en-US"/>
-        </w:rPr>
-        <w:t xml:space="preserve"> that started out as another deadline to meet and became a challenging</w:t>
-      </w:r>
-      <w:r>
-        <w:rPr>
-          <w:sz w:val="24"/>
-          <w:szCs w:val="24"/>
-          <w:lang w:val="en-US"/>
-        </w:rPr>
-        <w:t>, and honestly quite fun,</w:t>
-      </w:r>
-      <w:r>
-        <w:rPr>
-          <w:sz w:val="24"/>
-          <w:szCs w:val="24"/>
-          <w:lang w:val="en-US"/>
-        </w:rPr>
-        <w:t xml:space="preserve"> dive into an open source project that we unanimously agree is </w:t>
-      </w:r>
-      <w:r>
-        <w:rPr>
-          <w:sz w:val="24"/>
-          <w:szCs w:val="24"/>
-          <w:lang w:val="en-US"/>
-        </w:rPr>
-        <w:t>remarkable.</w:t>
+        <w:t>We’re writing you this letter because we think we’re the team best suited to tackle the projects you’re offering. Not just because we’re confident in our software development skills, but also because we have a clear vision of the role these projects could play in the</w:t>
+      </w:r>
+      <w:r>
+        <w:rPr>
+          <w:sz w:val="24"/>
+          <w:szCs w:val="24"/>
+          <w:lang w:val="en-US"/>
+        </w:rPr>
+        <w:t xml:space="preserve"> software development community. </w:t>
+      </w:r>
+      <w:r>
+        <w:rPr>
+          <w:sz w:val="24"/>
+          <w:szCs w:val="24"/>
+          <w:lang w:val="en-US"/>
+        </w:rPr>
+        <w:t xml:space="preserve">As we are applying to two different projects: “Tracking Changes in Links to Code”, and “Detecting </w:t>
+      </w:r>
+      <w:proofErr w:type="spellStart"/>
+      <w:r>
+        <w:rPr>
+          <w:sz w:val="24"/>
+          <w:szCs w:val="24"/>
+          <w:lang w:val="en-US"/>
+        </w:rPr>
+        <w:t>Refactorings</w:t>
+      </w:r>
+      <w:proofErr w:type="spellEnd"/>
+      <w:r>
+        <w:rPr>
+          <w:sz w:val="24"/>
+          <w:szCs w:val="24"/>
+          <w:lang w:val="en-US"/>
+        </w:rPr>
+        <w:t xml:space="preserve"> in Code Changes”, we will explain our vision for each.</w:t>
       </w:r>
     </w:p>
     <w:p>
@@ -130,41 +84,95 @@
           <w:szCs w:val="24"/>
           <w:lang w:val="en-US"/>
         </w:rPr>
-        <w:t xml:space="preserve">As we are applying to two different projects: “Tracking Changes in Links to Code”, and “Detecting </w:t>
-      </w:r>
-      <w:proofErr w:type="spellStart"/>
-      <w:r>
-        <w:rPr>
-          <w:sz w:val="24"/>
-          <w:szCs w:val="24"/>
-          <w:lang w:val="en-US"/>
-        </w:rPr>
-        <w:t>Refactorings</w:t>
-      </w:r>
-      <w:proofErr w:type="spellEnd"/>
-      <w:r>
-        <w:rPr>
-          <w:sz w:val="24"/>
-          <w:szCs w:val="24"/>
-          <w:lang w:val="en-US"/>
-        </w:rPr>
-        <w:t xml:space="preserve"> in Code Changes”, we will explain our </w:t>
-      </w:r>
-      <w:r>
-        <w:rPr>
-          <w:sz w:val="24"/>
-          <w:szCs w:val="24"/>
-          <w:lang w:val="en-US"/>
-        </w:rPr>
-        <w:t>vision</w:t>
-      </w:r>
-      <w:r>
-        <w:rPr>
-          <w:sz w:val="24"/>
-          <w:szCs w:val="24"/>
-          <w:lang w:val="en-US"/>
-        </w:rPr>
-        <w:t xml:space="preserve"> for each.</w:t>
+        <w:t>W</w:t>
+      </w:r>
+      <w:r>
+        <w:rPr>
+          <w:sz w:val="24"/>
+          <w:szCs w:val="24"/>
+          <w:lang w:val="en-US"/>
+        </w:rPr>
+        <w:t xml:space="preserve">e’d like to start by saying we’re excited. </w:t>
+      </w:r>
+      <w:r>
+        <w:rPr>
+          <w:sz w:val="24"/>
+          <w:szCs w:val="24"/>
+          <w:lang w:val="en-US"/>
+        </w:rPr>
+        <w:t xml:space="preserve">As </w:t>
+      </w:r>
+      <w:r>
+        <w:rPr>
+          <w:sz w:val="24"/>
+          <w:szCs w:val="24"/>
+          <w:lang w:val="en-US"/>
+        </w:rPr>
+        <w:t>FOSS enthusiasts,</w:t>
+      </w:r>
+      <w:r>
+        <w:rPr>
+          <w:sz w:val="24"/>
+          <w:szCs w:val="24"/>
+          <w:lang w:val="en-US"/>
+        </w:rPr>
+        <w:t xml:space="preserve"> as students approaching a business environment, and as daily users of your products, we are excited about applying for these two projects.</w:t>
+      </w:r>
+      <w:r>
+        <w:rPr>
+          <w:sz w:val="24"/>
+          <w:szCs w:val="24"/>
+          <w:lang w:val="en-US"/>
+        </w:rPr>
+        <w:t xml:space="preserve"> </w:t>
+      </w:r>
+      <w:r>
+        <w:rPr>
+          <w:sz w:val="24"/>
+          <w:szCs w:val="24"/>
+          <w:lang w:val="en-US"/>
+        </w:rPr>
+        <w:t>For the past few days we</w:t>
+      </w:r>
+      <w:r>
+        <w:rPr>
+          <w:sz w:val="24"/>
+          <w:szCs w:val="24"/>
+          <w:lang w:val="en-US"/>
+        </w:rPr>
+        <w:t>’ve been working on this team task</w:t>
+      </w:r>
+      <w:r>
+        <w:rPr>
+          <w:sz w:val="24"/>
+          <w:szCs w:val="24"/>
+          <w:lang w:val="en-US"/>
+        </w:rPr>
+        <w:t xml:space="preserve"> that started out as another deadline to meet and became a challenging</w:t>
+      </w:r>
+      <w:r>
+        <w:rPr>
+          <w:sz w:val="24"/>
+          <w:szCs w:val="24"/>
+          <w:lang w:val="en-US"/>
+        </w:rPr>
+        <w:t>, and honestly quite fun,</w:t>
+      </w:r>
+      <w:r>
+        <w:rPr>
+          <w:sz w:val="24"/>
+          <w:szCs w:val="24"/>
+          <w:lang w:val="en-US"/>
+        </w:rPr>
+        <w:t xml:space="preserve"> dive into an open source project that we unanimously agree is </w:t>
+      </w:r>
+      <w:r>
+        <w:rPr>
+          <w:sz w:val="24"/>
+          <w:szCs w:val="24"/>
+          <w:lang w:val="en-US"/>
+        </w:rPr>
+        <w:t>remarkable.</w:t>
       </w:r>
     </w:p>
     <w:p>
@@ -245,7 +253,6 @@
         </w:rPr>
         <w:t xml:space="preserve">Detecting </w:t>
       </w:r>
-      <w:proofErr w:type="spellStart"/>
       <w:r>
         <w:rPr>
           <w:b/>
@@ -256,9 +263,8 @@
           <w:szCs w:val="24"/>
           <w:lang w:val="en-US"/>
         </w:rPr>
-        <w:t>Refactorings</w:t>
-      </w:r>
-      <w:proofErr w:type="spellEnd"/>
+        <w:t>Refactoring</w:t>
+      </w:r>
       <w:r>
         <w:rPr>
           <w:b/>
@@ -304,15 +310,23 @@
           <w:szCs w:val="24"/>
           <w:lang w:val="en-US"/>
         </w:rPr>
-        <w:t xml:space="preserve"> powerful tool. This said, it is definitely not as easy to use as it is powerful. We think it’s important that a tool as powerful as this should be accessible </w:t>
-      </w:r>
-      <w:r>
-        <w:rPr>
-          <w:sz w:val="24"/>
-          <w:szCs w:val="24"/>
-          <w:lang w:val="en-US"/>
-        </w:rPr>
-        <w:t xml:space="preserve">by </w:t>
+        <w:t xml:space="preserve"> powerful tool. This said, it is definitely not as easy to use as it is powerful. We think it’s important that a tool as powerful as this be accessible </w:t>
+      </w:r>
+      <w:r>
+        <w:rPr>
+          <w:sz w:val="24"/>
+          <w:szCs w:val="24"/>
+          <w:lang w:val="en-US"/>
+        </w:rPr>
+        <w:t>to</w:t>
+      </w:r>
+      <w:r>
+        <w:rPr>
+          <w:sz w:val="24"/>
+          <w:szCs w:val="24"/>
+          <w:lang w:val="en-US"/>
+        </w:rPr>
+        <w:t xml:space="preserve"> </w:t>
       </w:r>
       <w:r>
         <w:rPr>
@@ -355,23 +369,21 @@
         </w:rPr>
         <w:t xml:space="preserve">As stated before, teamworking on a large software project is no doubt a challenging task. It </w:t>
       </w:r>
-      <w:proofErr w:type="spellStart"/>
-      <w:r>
-        <w:rPr>
-          <w:sz w:val="24"/>
-          <w:szCs w:val="24"/>
-          <w:lang w:val="en-US"/>
-        </w:rPr>
-        <w:t>oftentime</w:t>
-      </w:r>
-      <w:proofErr w:type="spellEnd"/>
-      <w:r>
-        <w:rPr>
-          <w:sz w:val="24"/>
-          <w:szCs w:val="24"/>
-          <w:lang w:val="en-US"/>
-        </w:rPr>
-        <w:t xml:space="preserve"> requires a developer to refactor their code to adapt to the evolving structure of the project. It happened multiple time to us while working on the project we’re submitting to you now. This constant </w:t>
+      <w:r>
+        <w:rPr>
+          <w:sz w:val="24"/>
+          <w:szCs w:val="24"/>
+          <w:lang w:val="en-US"/>
+        </w:rPr>
+        <w:t>oftentimes</w:t>
+      </w:r>
+      <w:r>
+        <w:rPr>
+          <w:sz w:val="24"/>
+          <w:szCs w:val="24"/>
+          <w:lang w:val="en-US"/>
+        </w:rPr>
+        <w:t xml:space="preserve"> requires a developer to refactor their code to adapt to the evolving structure of the project. This constant </w:t>
       </w:r>
       <w:r>
         <w:rPr>
@@ -395,7 +407,23 @@
           <w:szCs w:val="24"/>
           <w:lang w:val="en-US"/>
         </w:rPr>
-        <w:t xml:space="preserve">makes reviewing code changes, in simple words: a pain in the ass. But it doesn’t have to be. It is one of those tasks that can definitely be made less time consuming (and boring) by a well designed tool, such as </w:t>
+        <w:t>makes reviewing code changes</w:t>
+      </w:r>
+      <w:r>
+        <w:rPr>
+          <w:sz w:val="24"/>
+          <w:szCs w:val="24"/>
+          <w:lang w:val="en-US"/>
+        </w:rPr>
+        <w:t xml:space="preserve"> a time consuming task. </w:t>
+      </w:r>
+      <w:r>
+        <w:rPr>
+          <w:sz w:val="24"/>
+          <w:szCs w:val="24"/>
+          <w:lang w:val="en-US"/>
+        </w:rPr>
+        <w:t xml:space="preserve">But it doesn’t have to be. It is one of those tasks that can definitely be made less time consuming (and boring) by a well designed tool, such as </w:t>
       </w:r>
       <w:proofErr w:type="spellStart"/>
       <w:r>
@@ -464,25 +492,31 @@
           <w:szCs w:val="24"/>
           <w:lang w:val="en-US"/>
         </w:rPr>
-        <w:t xml:space="preserve">Wrapping up: as software developers we benefit by a wide range of software tools that make our everyday workflow easier. Without all of those, we would probably still be trying to fix </w:t>
-      </w:r>
-      <w:proofErr w:type="spellStart"/>
-      <w:r>
-        <w:rPr>
-          <w:sz w:val="24"/>
-          <w:szCs w:val="24"/>
-          <w:lang w:val="en-US"/>
-        </w:rPr>
-        <w:t>NullPointerExceptions</w:t>
-      </w:r>
-      <w:proofErr w:type="spellEnd"/>
-      <w:r>
-        <w:rPr>
-          <w:sz w:val="24"/>
-          <w:szCs w:val="24"/>
-          <w:lang w:val="en-US"/>
-        </w:rPr>
-        <w:t xml:space="preserve"> in our first Hello World app. We would love to, and we would be honored to give back to the development community that provided us with all these tools, by creating useful ones ourselves. We’d be honored to make something By Developers and For Developers.</w:t>
+        <w:t xml:space="preserve">Wrapping up: as software developers we benefit </w:t>
+      </w:r>
+      <w:r>
+        <w:rPr>
+          <w:sz w:val="24"/>
+          <w:szCs w:val="24"/>
+          <w:lang w:val="en-US"/>
+        </w:rPr>
+        <w:t>daily from</w:t>
+      </w:r>
+      <w:r>
+        <w:rPr>
+          <w:sz w:val="24"/>
+          <w:szCs w:val="24"/>
+          <w:lang w:val="en-US"/>
+        </w:rPr>
+        <w:t xml:space="preserve"> a wide range of software tools that make our everyday workflow easier. We would love to, and we would be honored to give back to the development community that provided us with all these tools, by creating useful ones ourselves. We’d be honored to make something By Developers and For Developers.</w:t>
+      </w:r>
+      <w:r>
+        <w:rPr>
+          <w:sz w:val="24"/>
+          <w:szCs w:val="24"/>
+          <w:lang w:val="en-US"/>
+        </w:rPr>
+        <w:t xml:space="preserve"> </w:t>
       </w:r>
     </w:p>
     <w:p>
@@ -499,28 +533,15 @@
           <w:szCs w:val="24"/>
           <w:lang w:val="en-US"/>
         </w:rPr>
-        <w:t xml:space="preserve">We hope you will appreciate our demo project, we put all our love into it. Cheers </w:t>
-      </w:r>
-      <w:r>
-        <w:rPr>
-          <mc:AlternateContent>
-            <mc:Choice Requires="w16se"/>
-            <mc:Fallback>
-              <w:rFonts w:ascii="Segoe UI Emoji" w:eastAsia="Segoe UI Emoji" w:hAnsi="Segoe UI Emoji" w:cs="Segoe UI Emoji"/>
-            </mc:Fallback>
-          </mc:AlternateContent>
-          <w:sz w:val="24"/>
-          <w:szCs w:val="24"/>
-          <w:lang w:val="en-US"/>
-        </w:rPr>
-        <mc:AlternateContent>
-          <mc:Choice Requires="w16se">
-            <w16se:symEx w16se:font="Segoe UI Emoji" w16se:char="1F60A"/>
-          </mc:Choice>
-          <mc:Fallback>
-            <w:t>😊</w:t>
-          </mc:Fallback>
-        </mc:AlternateContent>
+        <w:t>We hope you will appreciate our demo project, we put all our love into it. Cheers</w:t>
+      </w:r>
+      <w:r>
+        <w:rPr>
+          <w:sz w:val="24"/>
+          <w:szCs w:val="24"/>
+          <w:lang w:val="en-US"/>
+        </w:rPr>
+        <w:t>!</w:t>
       </w:r>
     </w:p>
     <w:sectPr>
@@ -746,6 +767,7 @@
     <w:lsdException w:name="HTML Sample" w:semiHidden="1" w:unhideWhenUsed="1"/>
     <w:lsdException w:name="HTML Typewriter" w:semiHidden="1" w:unhideWhenUsed="1"/>
     <w:lsdException w:name="HTML Variable" w:semiHidden="1" w:unhideWhenUsed="1"/>
+    <w:lsdException w:name="Normal Table" w:semiHidden="1" w:unhideWhenUsed="1"/>
     <w:lsdException w:name="annotation subject" w:semiHidden="1" w:unhideWhenUsed="1"/>
     <w:lsdException w:name="No List" w:semiHidden="1" w:unhideWhenUsed="1"/>
     <w:lsdException w:name="Outline List 1" w:semiHidden="1" w:unhideWhenUsed="1"/>
@@ -792,8 +814,10 @@
     <w:lsdException w:name="Table Subtle 2" w:semiHidden="1" w:unhideWhenUsed="1"/>
     <w:lsdException w:name="Table Web 1" w:semiHidden="1" w:unhideWhenUsed="1"/>
     <w:lsdException w:name="Table Web 2" w:semiHidden="1" w:unhideWhenUsed="1"/>
+    <w:lsdException w:name="Table Web 3" w:semiHidden="1" w:unhideWhenUsed="1"/>
     <w:lsdException w:name="Balloon Text" w:semiHidden="1" w:unhideWhenUsed="1"/>
     <w:lsdException w:name="Table Grid" w:uiPriority="39"/>
+    <w:lsdException w:name="Table Theme" w:semiHidden="1" w:unhideWhenUsed="1"/>
     <w:lsdException w:name="Placeholder Text" w:semiHidden="1"/>
     <w:lsdException w:name="No Spacing" w:uiPriority="1" w:qFormat="1"/>
     <w:lsdException w:name="Light Shading" w:uiPriority="60"/>

</xml_diff>